<commit_message>
regenerate files with included fixes and improvements
</commit_message>
<xml_diff>
--- a/mainnet/2025-07-13-budget-2025/EC/EC-0001-25-midgard/EC-0001.docx
+++ b/mainnet/2025-07-13-budget-2025/EC/EC-0001-25-midgard/EC-0001.docx
@@ -944,19 +944,7 @@
         <w:rPr>
           <w:rtl w:val="0"/>
         </w:rPr>
-        <w:t xml:space="preserve">Defined by the milestones within a Legal Contract, the vendor will submit and attest</w:t>
-      </w:r>
-    </w:p>
-    <w:p>
-      <w:pPr>
-        <w:jc w:val="both"/>
-        <w:rPr/>
-      </w:pPr>
-      <w:r>
-        <w:rPr>
-          <w:rtl w:val="0"/>
-        </w:rPr>
-        <w:t xml:space="preserve">milestone acceptance to the community, Intersect or 3rd Party Assurer. </w:t>
+        <w:t xml:space="preserve">Defined by the milestones within a Legal Contract, the vendor will submit and attest milestone acceptance to the community, Intersect or 3rd Party Assurer. </w:t>
       </w:r>
     </w:p>
     <w:p>
@@ -999,11 +987,6 @@
           <w:rtl w:val="0"/>
         </w:rPr>
         <w:t xml:space="preserve">Acceptance of the above work is expected to be supported by a 3rd Party Assurer, who will be responsible for reviewing and signing off the work completed at each project milestone against the corresponding milestone deliverables detailed within the Legal Contract. This work is funded from a portion of this treasury withdrawal.</w:t>
-      </w:r>
-      <w:r>
-        <w:rPr>
-          <w:rtl w:val="0"/>
-        </w:rPr>
       </w:r>
     </w:p>
     <w:p>
@@ -1168,7 +1151,9 @@
     </w:p>
     <w:p>
       <w:pPr>
-        <w:rPr/>
+        <w:rPr>
+          <w:b w:val="1"/>
+        </w:rPr>
       </w:pPr>
       <w:r>
         <w:rPr>
@@ -1272,12 +1257,7 @@
         <w:rPr>
           <w:rtl w:val="0"/>
         </w:rPr>
-        <w:t xml:space="preserve"> on the knowledge base.</w:t>
-      </w:r>
-      <w:r>
-        <w:rPr>
-          <w:rtl w:val="0"/>
-        </w:rPr>
+        <w:t xml:space="preserve"> on the knowledgebase.</w:t>
       </w:r>
     </w:p>
     <w:p>
@@ -1305,7 +1285,7 @@
       <w:pPr>
         <w:numPr>
           <w:ilvl w:val="0"/>
-          <w:numId w:val="8"/>
+          <w:numId w:val="5"/>
         </w:numPr>
         <w:ind w:left="720" w:hanging="360"/>
       </w:pPr>
@@ -1320,7 +1300,7 @@
       <w:pPr>
         <w:numPr>
           <w:ilvl w:val="1"/>
-          <w:numId w:val="8"/>
+          <w:numId w:val="5"/>
         </w:numPr>
         <w:ind w:left="1440" w:hanging="360"/>
       </w:pPr>
@@ -1335,7 +1315,7 @@
       <w:pPr>
         <w:numPr>
           <w:ilvl w:val="0"/>
-          <w:numId w:val="8"/>
+          <w:numId w:val="5"/>
         </w:numPr>
         <w:ind w:left="720" w:hanging="360"/>
       </w:pPr>
@@ -1350,7 +1330,7 @@
       <w:pPr>
         <w:numPr>
           <w:ilvl w:val="1"/>
-          <w:numId w:val="8"/>
+          <w:numId w:val="5"/>
         </w:numPr>
         <w:ind w:left="1440" w:hanging="360"/>
       </w:pPr>
@@ -1365,7 +1345,7 @@
       <w:pPr>
         <w:numPr>
           <w:ilvl w:val="0"/>
-          <w:numId w:val="8"/>
+          <w:numId w:val="5"/>
         </w:numPr>
         <w:ind w:left="720" w:hanging="360"/>
       </w:pPr>
@@ -1380,7 +1360,7 @@
       <w:pPr>
         <w:numPr>
           <w:ilvl w:val="1"/>
-          <w:numId w:val="8"/>
+          <w:numId w:val="5"/>
         </w:numPr>
         <w:ind w:left="1440" w:hanging="360"/>
       </w:pPr>
@@ -1395,7 +1375,7 @@
       <w:pPr>
         <w:numPr>
           <w:ilvl w:val="0"/>
-          <w:numId w:val="8"/>
+          <w:numId w:val="5"/>
         </w:numPr>
         <w:ind w:left="720" w:hanging="360"/>
       </w:pPr>
@@ -1410,7 +1390,7 @@
       <w:pPr>
         <w:numPr>
           <w:ilvl w:val="1"/>
-          <w:numId w:val="8"/>
+          <w:numId w:val="5"/>
         </w:numPr>
         <w:ind w:left="1440" w:hanging="360"/>
       </w:pPr>
@@ -1425,7 +1405,7 @@
       <w:pPr>
         <w:numPr>
           <w:ilvl w:val="0"/>
-          <w:numId w:val="8"/>
+          <w:numId w:val="5"/>
         </w:numPr>
         <w:ind w:left="720" w:hanging="360"/>
       </w:pPr>
@@ -1440,7 +1420,7 @@
       <w:pPr>
         <w:numPr>
           <w:ilvl w:val="1"/>
-          <w:numId w:val="8"/>
+          <w:numId w:val="5"/>
         </w:numPr>
         <w:ind w:left="1440" w:hanging="360"/>
       </w:pPr>
@@ -1453,17 +1433,6 @@
     </w:p>
     <w:p>
       <w:pPr>
-        <w:ind w:left="0" w:firstLine="0"/>
-        <w:rPr/>
-      </w:pPr>
-      <w:r>
-        <w:rPr>
-          <w:rtl w:val="0"/>
-        </w:rPr>
-      </w:r>
-    </w:p>
-    <w:p>
-      <w:pPr>
         <w:pStyle w:val="Heading4"/>
         <w:jc w:val="both"/>
         <w:rPr/>
@@ -1486,7 +1455,7 @@
         <w:rPr>
           <w:rtl w:val="0"/>
         </w:rPr>
-        <w:t xml:space="preserve">Upon enactment of this governance action, funding for this project will be directed into the TRSC’s stake account. The TRSC and PSSC can not be staked with a SPO and will be delegated to the auto-abstain predefined DRep. From here funds will be withdrawn into a UTxO remaining at the TRSC.</w:t>
+        <w:t xml:space="preserve">Upon enactment of this governance action, funding for this project will be directed into the TRSC’s stake account. All instances of TRSC and PSSC can not be staked with a SPO and will be delegated to the auto-abstain predefined DRep. From here funds will be withdrawn into a UTxO remaining at the TRSC.</w:t>
       </w:r>
     </w:p>
     <w:p>
@@ -1539,6 +1508,34 @@
           <w:rtl w:val="0"/>
         </w:rPr>
         <w:t xml:space="preserve">A dashboard will be available for the community to audit the TRSC or PSSC and track metrics related to this withdrawn ada as well as being immutably verifiable on chain.</w:t>
+      </w:r>
+    </w:p>
+    <w:p>
+      <w:pPr>
+        <w:jc w:val="both"/>
+        <w:rPr/>
+      </w:pPr>
+      <w:r>
+        <w:rPr>
+          <w:rtl w:val="0"/>
+        </w:rPr>
+      </w:r>
+    </w:p>
+    <w:p>
+      <w:pPr>
+        <w:jc w:val="both"/>
+        <w:rPr/>
+      </w:pPr>
+      <w:r>
+        <w:rPr>
+          <w:rtl w:val="0"/>
+        </w:rPr>
+        <w:t xml:space="preserve">The subsections; Contract Management, Project Delivery, and Budget Management Tooling described above cover the constitutional requirements specified in Article IV section 4 and 5.</w:t>
+      </w:r>
+      <w:r>
+        <w:rPr>
+          <w:rtl w:val="0"/>
+        </w:rPr>
       </w:r>
     </w:p>
     <w:p>
@@ -1612,7 +1609,7 @@
       <w:pPr>
         <w:numPr>
           <w:ilvl w:val="0"/>
-          <w:numId w:val="7"/>
+          <w:numId w:val="8"/>
         </w:numPr>
         <w:pBdr>
           <w:top w:color="e2e8f0" w:space="0" w:sz="0" w:val="none"/>
@@ -1673,7 +1670,7 @@
       <w:pPr>
         <w:numPr>
           <w:ilvl w:val="0"/>
-          <w:numId w:val="6"/>
+          <w:numId w:val="7"/>
         </w:numPr>
         <w:ind w:left="720" w:hanging="360"/>
       </w:pPr>
@@ -1779,7 +1776,7 @@
       <w:pPr>
         <w:numPr>
           <w:ilvl w:val="0"/>
-          <w:numId w:val="5"/>
+          <w:numId w:val="6"/>
         </w:numPr>
         <w:ind w:left="720" w:hanging="360"/>
         <w:rPr>
@@ -1959,7 +1956,7 @@
           <w:rFonts w:ascii="Courier New" w:cs="Courier New" w:eastAsia="Courier New" w:hAnsi="Courier New"/>
           <w:rtl w:val="0"/>
         </w:rPr>
-        <w:t xml:space="preserve">ipfs://</w:t>
+        <w:t xml:space="preserve">ipfs://bafybeihx2onjtlyyj5pqmpmi2z56vbhe365vhvthk2lqp57bhk4nuxyuea</w:t>
       </w:r>
       <w:r>
         <w:rPr>

</xml_diff>